<commit_message>
Made better way to serve files and fixed client identification
</commit_message>
<xml_diff>
--- a/Project Docments/TBD Specs.docx
+++ b/Project Docments/TBD Specs.docx
@@ -368,6 +368,84 @@
       </w:tr>
     </w:tbl>
     <w:p/>
+    <w:p>
+      <w:pPr>
+        <w:rPr>
+          <w:b/>
+          <w:bCs/>
+          <w:sz w:val="28"/>
+          <w:szCs w:val="28"/>
+          <w:highlight w:val="black"/>
+        </w:rPr>
+      </w:pPr>
+      <w:r>
+        <w:rPr>
+          <w:b/>
+          <w:bCs/>
+          <w:color w:val="FFFFFF" w:themeColor="background1"/>
+          <w:sz w:val="28"/>
+          <w:szCs w:val="28"/>
+          <w:highlight w:val="black"/>
+        </w:rPr>
+        <w:t>1 Feature Descript</w:t>
+      </w:r>
+      <w:r>
+        <w:rPr>
+          <w:b/>
+          <w:bCs/>
+          <w:color w:val="FFFFFF" w:themeColor="background1"/>
+          <w:sz w:val="28"/>
+          <w:szCs w:val="28"/>
+          <w:highlight w:val="black"/>
+        </w:rPr>
+        <w:t xml:space="preserve">ion                                                                                                           </w:t>
+      </w:r>
+      <w:r>
+        <w:rPr>
+          <w:b/>
+          <w:bCs/>
+          <w:sz w:val="28"/>
+          <w:szCs w:val="28"/>
+          <w:highlight w:val="black"/>
+        </w:rPr>
+        <w:t>I</w:t>
+      </w:r>
+    </w:p>
+    <w:p>
+      <w:pPr>
+        <w:rPr>
+          <w:sz w:val="24"/>
+          <w:szCs w:val="24"/>
+        </w:rPr>
+      </w:pPr>
+      <w:r>
+        <w:rPr>
+          <w:color w:val="FFFFFF" w:themeColor="background1"/>
+          <w:sz w:val="24"/>
+          <w:szCs w:val="24"/>
+        </w:rPr>
+        <w:tab/>
+        <w:t>1</w:t>
+      </w:r>
+      <w:r>
+        <w:rPr>
+          <w:b/>
+          <w:bCs/>
+          <w:sz w:val="28"/>
+          <w:szCs w:val="28"/>
+        </w:rPr>
+        <w:t>1.1</w:t>
+      </w:r>
+      <w:r>
+        <w:rPr>
+          <w:b/>
+          <w:bCs/>
+          <w:sz w:val="28"/>
+          <w:szCs w:val="28"/>
+        </w:rPr>
+        <w:t xml:space="preserve"> Behavioral Specification</w:t>
+      </w:r>
+    </w:p>
     <w:sectPr>
       <w:pgSz w:w="12240" w:h="15840"/>
       <w:pgMar w:top="1440" w:right="1440" w:bottom="1440" w:left="1440" w:header="720" w:footer="720" w:gutter="0"/>

</xml_diff>